<commit_message>
Updated contracts and requirements
</commit_message>
<xml_diff>
--- a/docs/Requirements and Estimates.docx
+++ b/docs/Requirements and Estimates.docx
@@ -3088,6 +3088,178 @@
     </w:p>
     <w:p>
       <w:pPr>
+        <w:pStyle w:val="Heading3"/>
+        <w:numPr>
+          <w:ilvl w:val="1"/>
+          <w:numId w:val="2"/>
+        </w:numPr>
+      </w:pPr>
+      <w:r>
+        <w:t>Compatibility</w:t>
+      </w:r>
+    </w:p>
+    <w:p>
+      <w:pPr>
+        <w:ind w:left="360"/>
+      </w:pPr>
+      <w:r>
+        <w:t>The operating systems and their corresponding version are listed in the table below:</w:t>
+      </w:r>
+    </w:p>
+    <w:tbl>
+      <w:tblPr>
+        <w:tblStyle w:val="LightGrid"/>
+        <w:tblW w:w="0" w:type="auto"/>
+        <w:tblLook w:val="04A0" w:firstRow="1" w:lastRow="0" w:firstColumn="1" w:lastColumn="0" w:noHBand="0" w:noVBand="1"/>
+      </w:tblPr>
+      <w:tblGrid>
+        <w:gridCol w:w="1915"/>
+        <w:gridCol w:w="1915"/>
+        <w:gridCol w:w="1915"/>
+        <w:gridCol w:w="1915"/>
+        <w:gridCol w:w="1916"/>
+      </w:tblGrid>
+      <w:tr>
+        <w:trPr>
+          <w:cnfStyle w:val="100000000000" w:firstRow="1" w:lastRow="0" w:firstColumn="0" w:lastColumn="0" w:oddVBand="0" w:evenVBand="0" w:oddHBand="0" w:evenHBand="0" w:firstRowFirstColumn="0" w:firstRowLastColumn="0" w:lastRowFirstColumn="0" w:lastRowLastColumn="0"/>
+        </w:trPr>
+        <w:tc>
+          <w:tcPr>
+            <w:cnfStyle w:val="001000000000" w:firstRow="0" w:lastRow="0" w:firstColumn="1" w:lastColumn="0" w:oddVBand="0" w:evenVBand="0" w:oddHBand="0" w:evenHBand="0" w:firstRowFirstColumn="0" w:firstRowLastColumn="0" w:lastRowFirstColumn="0" w:lastRowLastColumn="0"/>
+            <w:tcW w:w="1915" w:type="dxa"/>
+          </w:tcPr>
+          <w:p>
+            <w:r>
+              <w:t>Platforms\OS</w:t>
+            </w:r>
+          </w:p>
+        </w:tc>
+        <w:tc>
+          <w:tcPr>
+            <w:tcW w:w="1915" w:type="dxa"/>
+          </w:tcPr>
+          <w:p>
+            <w:pPr>
+              <w:cnfStyle w:val="100000000000" w:firstRow="1" w:lastRow="0" w:firstColumn="0" w:lastColumn="0" w:oddVBand="0" w:evenVBand="0" w:oddHBand="0" w:evenHBand="0" w:firstRowFirstColumn="0" w:firstRowLastColumn="0" w:lastRowFirstColumn="0" w:lastRowLastColumn="0"/>
+            </w:pPr>
+            <w:r>
+              <w:t>iOS</w:t>
+            </w:r>
+          </w:p>
+        </w:tc>
+        <w:tc>
+          <w:tcPr>
+            <w:tcW w:w="1915" w:type="dxa"/>
+          </w:tcPr>
+          <w:p>
+            <w:pPr>
+              <w:cnfStyle w:val="100000000000" w:firstRow="1" w:lastRow="0" w:firstColumn="0" w:lastColumn="0" w:oddVBand="0" w:evenVBand="0" w:oddHBand="0" w:evenHBand="0" w:firstRowFirstColumn="0" w:firstRowLastColumn="0" w:lastRowFirstColumn="0" w:lastRowLastColumn="0"/>
+            </w:pPr>
+            <w:r>
+              <w:t>Android</w:t>
+            </w:r>
+          </w:p>
+        </w:tc>
+        <w:tc>
+          <w:tcPr>
+            <w:tcW w:w="1915" w:type="dxa"/>
+          </w:tcPr>
+          <w:p>
+            <w:pPr>
+              <w:cnfStyle w:val="100000000000" w:firstRow="1" w:lastRow="0" w:firstColumn="0" w:lastColumn="0" w:oddVBand="0" w:evenVBand="0" w:oddHBand="0" w:evenHBand="0" w:firstRowFirstColumn="0" w:firstRowLastColumn="0" w:lastRowFirstColumn="0" w:lastRowLastColumn="0"/>
+            </w:pPr>
+            <w:r>
+              <w:t>Windows Phone</w:t>
+            </w:r>
+          </w:p>
+        </w:tc>
+        <w:tc>
+          <w:tcPr>
+            <w:tcW w:w="1916" w:type="dxa"/>
+          </w:tcPr>
+          <w:p>
+            <w:pPr>
+              <w:cnfStyle w:val="100000000000" w:firstRow="1" w:lastRow="0" w:firstColumn="0" w:lastColumn="0" w:oddVBand="0" w:evenVBand="0" w:oddHBand="0" w:evenHBand="0" w:firstRowFirstColumn="0" w:firstRowLastColumn="0" w:lastRowFirstColumn="0" w:lastRowLastColumn="0"/>
+            </w:pPr>
+            <w:r>
+              <w:t>Blackberry</w:t>
+            </w:r>
+          </w:p>
+        </w:tc>
+      </w:tr>
+      <w:tr>
+        <w:trPr>
+          <w:cnfStyle w:val="000000100000" w:firstRow="0" w:lastRow="0" w:firstColumn="0" w:lastColumn="0" w:oddVBand="0" w:evenVBand="0" w:oddHBand="1" w:evenHBand="0" w:firstRowFirstColumn="0" w:firstRowLastColumn="0" w:lastRowFirstColumn="0" w:lastRowLastColumn="0"/>
+        </w:trPr>
+        <w:tc>
+          <w:tcPr>
+            <w:cnfStyle w:val="001000000000" w:firstRow="0" w:lastRow="0" w:firstColumn="1" w:lastColumn="0" w:oddVBand="0" w:evenVBand="0" w:oddHBand="0" w:evenHBand="0" w:firstRowFirstColumn="0" w:firstRowLastColumn="0" w:lastRowFirstColumn="0" w:lastRowLastColumn="0"/>
+            <w:tcW w:w="1915" w:type="dxa"/>
+          </w:tcPr>
+          <w:p>
+            <w:r>
+              <w:t>Version</w:t>
+            </w:r>
+          </w:p>
+        </w:tc>
+        <w:tc>
+          <w:tcPr>
+            <w:tcW w:w="1915" w:type="dxa"/>
+          </w:tcPr>
+          <w:p>
+            <w:pPr>
+              <w:cnfStyle w:val="000000100000" w:firstRow="0" w:lastRow="0" w:firstColumn="0" w:lastColumn="0" w:oddVBand="0" w:evenVBand="0" w:oddHBand="1" w:evenHBand="0" w:firstRowFirstColumn="0" w:firstRowLastColumn="0" w:lastRowFirstColumn="0" w:lastRowLastColumn="0"/>
+            </w:pPr>
+            <w:r>
+              <w:t>7</w:t>
+            </w:r>
+          </w:p>
+        </w:tc>
+        <w:tc>
+          <w:tcPr>
+            <w:tcW w:w="1915" w:type="dxa"/>
+          </w:tcPr>
+          <w:p>
+            <w:pPr>
+              <w:cnfStyle w:val="000000100000" w:firstRow="0" w:lastRow="0" w:firstColumn="0" w:lastColumn="0" w:oddVBand="0" w:evenVBand="0" w:oddHBand="1" w:evenHBand="0" w:firstRowFirstColumn="0" w:firstRowLastColumn="0" w:lastRowFirstColumn="0" w:lastRowLastColumn="0"/>
+            </w:pPr>
+            <w:r>
+              <w:t>Ice Cream Sandwich</w:t>
+            </w:r>
+          </w:p>
+        </w:tc>
+        <w:tc>
+          <w:tcPr>
+            <w:tcW w:w="1915" w:type="dxa"/>
+          </w:tcPr>
+          <w:p>
+            <w:pPr>
+              <w:cnfStyle w:val="000000100000" w:firstRow="0" w:lastRow="0" w:firstColumn="0" w:lastColumn="0" w:oddVBand="0" w:evenVBand="0" w:oddHBand="1" w:evenHBand="0" w:firstRowFirstColumn="0" w:firstRowLastColumn="0" w:lastRowFirstColumn="0" w:lastRowLastColumn="0"/>
+            </w:pPr>
+            <w:r>
+              <w:t>7</w:t>
+            </w:r>
+          </w:p>
+        </w:tc>
+        <w:tc>
+          <w:tcPr>
+            <w:tcW w:w="1916" w:type="dxa"/>
+          </w:tcPr>
+          <w:p>
+            <w:pPr>
+              <w:cnfStyle w:val="000000100000" w:firstRow="0" w:lastRow="0" w:firstColumn="0" w:lastColumn="0" w:oddVBand="0" w:evenVBand="0" w:oddHBand="1" w:evenHBand="0" w:firstRowFirstColumn="0" w:firstRowLastColumn="0" w:lastRowFirstColumn="0" w:lastRowLastColumn="0"/>
+            </w:pPr>
+          </w:p>
+        </w:tc>
+      </w:tr>
+    </w:tbl>
+    <w:p>
+      <w:pPr>
+        <w:ind w:left="360"/>
+      </w:pPr>
+    </w:p>
+    <w:p>
+      <w:pPr>
         <w:pStyle w:val="Heading2"/>
         <w:numPr>
           <w:ilvl w:val="0"/>
@@ -3105,8 +3277,6 @@
       <w:r>
         <w:t xml:space="preserve">The estimates presented in this section are rough estimates portraying the maximum amount of time it will take us to complete the applications. </w:t>
       </w:r>
-      <w:bookmarkStart w:id="0" w:name="_GoBack"/>
-      <w:bookmarkEnd w:id="0"/>
     </w:p>
     <w:tbl>
       <w:tblPr>
@@ -3132,6 +3302,7 @@
           </w:tcPr>
           <w:p>
             <w:r>
+              <w:lastRenderedPageBreak/>
               <w:t>Features\Platforms</w:t>
             </w:r>
           </w:p>
@@ -3281,7 +3452,7 @@
               <w:cnfStyle w:val="000000010000" w:firstRow="0" w:lastRow="0" w:firstColumn="0" w:lastColumn="0" w:oddVBand="0" w:evenVBand="0" w:oddHBand="0" w:evenHBand="1" w:firstRowFirstColumn="0" w:firstRowLastColumn="0" w:lastRowFirstColumn="0" w:lastRowLastColumn="0"/>
             </w:pPr>
             <w:r>
-              <w:t>10</w:t>
+              <w:t>3</w:t>
             </w:r>
           </w:p>
         </w:tc>
@@ -3291,10 +3462,16 @@
           </w:tcPr>
           <w:p>
             <w:pPr>
+              <w:tabs>
+                <w:tab w:val="center" w:pos="779"/>
+              </w:tabs>
               <w:cnfStyle w:val="000000010000" w:firstRow="0" w:lastRow="0" w:firstColumn="0" w:lastColumn="0" w:oddVBand="0" w:evenVBand="0" w:oddHBand="0" w:evenHBand="1" w:firstRowFirstColumn="0" w:firstRowLastColumn="0" w:lastRowFirstColumn="0" w:lastRowLastColumn="0"/>
             </w:pPr>
             <w:r>
-              <w:t>5</w:t>
+              <w:t>2</w:t>
+            </w:r>
+            <w:r>
+              <w:tab/>
             </w:r>
           </w:p>
         </w:tc>
@@ -3307,7 +3484,7 @@
               <w:cnfStyle w:val="000000010000" w:firstRow="0" w:lastRow="0" w:firstColumn="0" w:lastColumn="0" w:oddVBand="0" w:evenVBand="0" w:oddHBand="0" w:evenHBand="1" w:firstRowFirstColumn="0" w:firstRowLastColumn="0" w:lastRowFirstColumn="0" w:lastRowLastColumn="0"/>
             </w:pPr>
             <w:r>
-              <w:t>5</w:t>
+              <w:t>2</w:t>
             </w:r>
           </w:p>
         </w:tc>
@@ -3320,7 +3497,7 @@
               <w:cnfStyle w:val="000000010000" w:firstRow="0" w:lastRow="0" w:firstColumn="0" w:lastColumn="0" w:oddVBand="0" w:evenVBand="0" w:oddHBand="0" w:evenHBand="1" w:firstRowFirstColumn="0" w:firstRowLastColumn="0" w:lastRowFirstColumn="0" w:lastRowLastColumn="0"/>
             </w:pPr>
             <w:r>
-              <w:t>10</w:t>
+              <w:t>2</w:t>
             </w:r>
           </w:p>
         </w:tc>
@@ -3349,7 +3526,7 @@
               <w:cnfStyle w:val="000000100000" w:firstRow="0" w:lastRow="0" w:firstColumn="0" w:lastColumn="0" w:oddVBand="0" w:evenVBand="0" w:oddHBand="1" w:evenHBand="0" w:firstRowFirstColumn="0" w:firstRowLastColumn="0" w:lastRowFirstColumn="0" w:lastRowLastColumn="0"/>
             </w:pPr>
             <w:r>
-              <w:t>10</w:t>
+              <w:t>5</w:t>
             </w:r>
           </w:p>
         </w:tc>
@@ -3362,33 +3539,33 @@
               <w:cnfStyle w:val="000000100000" w:firstRow="0" w:lastRow="0" w:firstColumn="0" w:lastColumn="0" w:oddVBand="0" w:evenVBand="0" w:oddHBand="1" w:evenHBand="0" w:firstRowFirstColumn="0" w:firstRowLastColumn="0" w:lastRowFirstColumn="0" w:lastRowLastColumn="0"/>
             </w:pPr>
             <w:r>
+              <w:t>4</w:t>
+            </w:r>
+          </w:p>
+        </w:tc>
+        <w:tc>
+          <w:tcPr>
+            <w:tcW w:w="1793" w:type="dxa"/>
+          </w:tcPr>
+          <w:p>
+            <w:pPr>
+              <w:cnfStyle w:val="000000100000" w:firstRow="0" w:lastRow="0" w:firstColumn="0" w:lastColumn="0" w:oddVBand="0" w:evenVBand="0" w:oddHBand="1" w:evenHBand="0" w:firstRowFirstColumn="0" w:firstRowLastColumn="0" w:lastRowFirstColumn="0" w:lastRowLastColumn="0"/>
+            </w:pPr>
+            <w:r>
+              <w:t>4</w:t>
+            </w:r>
+          </w:p>
+        </w:tc>
+        <w:tc>
+          <w:tcPr>
+            <w:tcW w:w="1817" w:type="dxa"/>
+          </w:tcPr>
+          <w:p>
+            <w:pPr>
+              <w:cnfStyle w:val="000000100000" w:firstRow="0" w:lastRow="0" w:firstColumn="0" w:lastColumn="0" w:oddVBand="0" w:evenVBand="0" w:oddHBand="1" w:evenHBand="0" w:firstRowFirstColumn="0" w:firstRowLastColumn="0" w:lastRowFirstColumn="0" w:lastRowLastColumn="0"/>
+            </w:pPr>
+            <w:r>
               <w:t>5</w:t>
-            </w:r>
-          </w:p>
-        </w:tc>
-        <w:tc>
-          <w:tcPr>
-            <w:tcW w:w="1793" w:type="dxa"/>
-          </w:tcPr>
-          <w:p>
-            <w:pPr>
-              <w:cnfStyle w:val="000000100000" w:firstRow="0" w:lastRow="0" w:firstColumn="0" w:lastColumn="0" w:oddVBand="0" w:evenVBand="0" w:oddHBand="1" w:evenHBand="0" w:firstRowFirstColumn="0" w:firstRowLastColumn="0" w:lastRowFirstColumn="0" w:lastRowLastColumn="0"/>
-            </w:pPr>
-            <w:r>
-              <w:t>5</w:t>
-            </w:r>
-          </w:p>
-        </w:tc>
-        <w:tc>
-          <w:tcPr>
-            <w:tcW w:w="1817" w:type="dxa"/>
-          </w:tcPr>
-          <w:p>
-            <w:pPr>
-              <w:cnfStyle w:val="000000100000" w:firstRow="0" w:lastRow="0" w:firstColumn="0" w:lastColumn="0" w:oddVBand="0" w:evenVBand="0" w:oddHBand="1" w:evenHBand="0" w:firstRowFirstColumn="0" w:firstRowLastColumn="0" w:lastRowFirstColumn="0" w:lastRowLastColumn="0"/>
-            </w:pPr>
-            <w:r>
-              <w:t>10</w:t>
             </w:r>
           </w:p>
         </w:tc>
@@ -3417,7 +3594,7 @@
               <w:cnfStyle w:val="000000010000" w:firstRow="0" w:lastRow="0" w:firstColumn="0" w:lastColumn="0" w:oddVBand="0" w:evenVBand="0" w:oddHBand="0" w:evenHBand="1" w:firstRowFirstColumn="0" w:firstRowLastColumn="0" w:lastRowFirstColumn="0" w:lastRowLastColumn="0"/>
             </w:pPr>
             <w:r>
-              <w:t>14</w:t>
+              <w:t>10</w:t>
             </w:r>
           </w:p>
         </w:tc>
@@ -3456,7 +3633,7 @@
               <w:cnfStyle w:val="000000010000" w:firstRow="0" w:lastRow="0" w:firstColumn="0" w:lastColumn="0" w:oddVBand="0" w:evenVBand="0" w:oddHBand="0" w:evenHBand="1" w:firstRowFirstColumn="0" w:firstRowLastColumn="0" w:lastRowFirstColumn="0" w:lastRowLastColumn="0"/>
             </w:pPr>
             <w:r>
-              <w:t>14</w:t>
+              <w:t>10</w:t>
             </w:r>
           </w:p>
         </w:tc>
@@ -3540,7 +3717,6 @@
           </w:tcPr>
           <w:p>
             <w:r>
-              <w:lastRenderedPageBreak/>
               <w:t>Deployment</w:t>
             </w:r>
           </w:p>
@@ -3580,7 +3756,7 @@
               <w:cnfStyle w:val="000000010000" w:firstRow="0" w:lastRow="0" w:firstColumn="0" w:lastColumn="0" w:oddVBand="0" w:evenVBand="0" w:oddHBand="0" w:evenHBand="1" w:firstRowFirstColumn="0" w:firstRowLastColumn="0" w:lastRowFirstColumn="0" w:lastRowLastColumn="0"/>
             </w:pPr>
             <w:r>
-              <w:t>1</w:t>
+              <w:t>2</w:t>
             </w:r>
           </w:p>
         </w:tc>
@@ -3623,7 +3799,7 @@
               <w:cnfStyle w:val="000000100000" w:firstRow="0" w:lastRow="0" w:firstColumn="0" w:lastColumn="0" w:oddVBand="0" w:evenVBand="0" w:oddHBand="1" w:evenHBand="0" w:firstRowFirstColumn="0" w:firstRowLastColumn="0" w:lastRowFirstColumn="0" w:lastRowLastColumn="0"/>
             </w:pPr>
             <w:r>
-              <w:t>46</w:t>
+              <w:t>31</w:t>
             </w:r>
           </w:p>
         </w:tc>
@@ -3636,7 +3812,7 @@
               <w:cnfStyle w:val="000000100000" w:firstRow="0" w:lastRow="0" w:firstColumn="0" w:lastColumn="0" w:oddVBand="0" w:evenVBand="0" w:oddHBand="1" w:evenHBand="0" w:firstRowFirstColumn="0" w:firstRowLastColumn="0" w:lastRowFirstColumn="0" w:lastRowLastColumn="0"/>
             </w:pPr>
             <w:r>
-              <w:t>24</w:t>
+              <w:t>20</w:t>
             </w:r>
           </w:p>
         </w:tc>
@@ -3649,7 +3825,7 @@
               <w:cnfStyle w:val="000000100000" w:firstRow="0" w:lastRow="0" w:firstColumn="0" w:lastColumn="0" w:oddVBand="0" w:evenVBand="0" w:oddHBand="1" w:evenHBand="0" w:firstRowFirstColumn="0" w:firstRowLastColumn="0" w:lastRowFirstColumn="0" w:lastRowLastColumn="0"/>
             </w:pPr>
             <w:r>
-              <w:t>24</w:t>
+              <w:t>21</w:t>
             </w:r>
           </w:p>
         </w:tc>
@@ -3663,7 +3839,7 @@
               <w:cnfStyle w:val="000000100000" w:firstRow="0" w:lastRow="0" w:firstColumn="0" w:lastColumn="0" w:oddVBand="0" w:evenVBand="0" w:oddHBand="1" w:evenHBand="0" w:firstRowFirstColumn="0" w:firstRowLastColumn="0" w:lastRowFirstColumn="0" w:lastRowLastColumn="0"/>
             </w:pPr>
             <w:r>
-              <w:t>46</w:t>
+              <w:t>30</w:t>
             </w:r>
           </w:p>
         </w:tc>
@@ -3728,7 +3904,7 @@
               <w:cnfStyle w:val="000000010000" w:firstRow="0" w:lastRow="0" w:firstColumn="0" w:lastColumn="0" w:oddVBand="0" w:evenVBand="0" w:oddHBand="0" w:evenHBand="1" w:firstRowFirstColumn="0" w:firstRowLastColumn="0" w:lastRowFirstColumn="0" w:lastRowLastColumn="0"/>
             </w:pPr>
             <w:r>
-              <w:t>140</w:t>
+              <w:t>102</w:t>
             </w:r>
           </w:p>
         </w:tc>
@@ -3825,7 +4001,13 @@
               <w:rPr>
                 <w:b w:val="0"/>
               </w:rPr>
-              <w:t>7%</w:t>
+              <w:t>5</w:t>
+            </w:r>
+            <w:r>
+              <w:rPr>
+                <w:b w:val="0"/>
+              </w:rPr>
+              <w:t>%</w:t>
             </w:r>
           </w:p>
         </w:tc>
@@ -3854,7 +4036,10 @@
               <w:cnfStyle w:val="000000100000" w:firstRow="0" w:lastRow="0" w:firstColumn="0" w:lastColumn="0" w:oddVBand="0" w:evenVBand="0" w:oddHBand="1" w:evenHBand="0" w:firstRowFirstColumn="0" w:firstRowLastColumn="0" w:lastRowFirstColumn="0" w:lastRowLastColumn="0"/>
             </w:pPr>
             <w:r>
-              <w:t>6%</w:t>
+              <w:t>5</w:t>
+            </w:r>
+            <w:r>
+              <w:t>%</w:t>
             </w:r>
           </w:p>
         </w:tc>
@@ -3880,7 +4065,10 @@
               <w:cnfStyle w:val="000000000000" w:firstRow="0" w:lastRow="0" w:firstColumn="0" w:lastColumn="0" w:oddVBand="0" w:evenVBand="0" w:oddHBand="0" w:evenHBand="0" w:firstRowFirstColumn="0" w:firstRowLastColumn="0" w:lastRowFirstColumn="0" w:lastRowLastColumn="0"/>
             </w:pPr>
             <w:r>
-              <w:t>10%</w:t>
+              <w:t>5</w:t>
+            </w:r>
+            <w:r>
+              <w:t>%</w:t>
             </w:r>
           </w:p>
         </w:tc>
@@ -3967,7 +4155,13 @@
               <w:cnfStyle w:val="000000100000" w:firstRow="0" w:lastRow="0" w:firstColumn="0" w:lastColumn="0" w:oddVBand="0" w:evenVBand="0" w:oddHBand="1" w:evenHBand="0" w:firstRowFirstColumn="0" w:firstRowLastColumn="0" w:lastRowFirstColumn="0" w:lastRowLastColumn="0"/>
             </w:pPr>
             <w:r>
-              <w:t>45%</w:t>
+              <w:t>3</w:t>
+            </w:r>
+            <w:r>
+              <w:t>7</w:t>
+            </w:r>
+            <w:r>
+              <w:t>%</w:t>
             </w:r>
           </w:p>
         </w:tc>
@@ -4117,7 +4311,7 @@
               <w:cnfStyle w:val="000000100000" w:firstRow="0" w:lastRow="0" w:firstColumn="0" w:lastColumn="0" w:oddVBand="0" w:evenVBand="0" w:oddHBand="1" w:evenHBand="0" w:firstRowFirstColumn="0" w:firstRowLastColumn="0" w:lastRowFirstColumn="0" w:lastRowLastColumn="0"/>
             </w:pPr>
             <w:r>
-              <w:t>66.7</w:t>
+              <w:t>42</w:t>
             </w:r>
           </w:p>
         </w:tc>
@@ -4130,7 +4324,7 @@
               <w:cnfStyle w:val="000000100000" w:firstRow="0" w:lastRow="0" w:firstColumn="0" w:lastColumn="0" w:oddVBand="0" w:evenVBand="0" w:oddHBand="1" w:evenHBand="0" w:firstRowFirstColumn="0" w:firstRowLastColumn="0" w:lastRowFirstColumn="0" w:lastRowLastColumn="0"/>
             </w:pPr>
             <w:r>
-              <w:t>31.2</w:t>
+              <w:t>27</w:t>
             </w:r>
           </w:p>
         </w:tc>
@@ -4143,7 +4337,7 @@
               <w:cnfStyle w:val="000000100000" w:firstRow="0" w:lastRow="0" w:firstColumn="0" w:lastColumn="0" w:oddVBand="0" w:evenVBand="0" w:oddHBand="1" w:evenHBand="0" w:firstRowFirstColumn="0" w:firstRowLastColumn="0" w:lastRowFirstColumn="0" w:lastRowLastColumn="0"/>
             </w:pPr>
             <w:r>
-              <w:t>31.2</w:t>
+              <w:t>29</w:t>
             </w:r>
           </w:p>
         </w:tc>
@@ -4157,7 +4351,69 @@
               <w:cnfStyle w:val="000000100000" w:firstRow="0" w:lastRow="0" w:firstColumn="0" w:lastColumn="0" w:oddVBand="0" w:evenVBand="0" w:oddHBand="1" w:evenHBand="0" w:firstRowFirstColumn="0" w:firstRowLastColumn="0" w:lastRowFirstColumn="0" w:lastRowLastColumn="0"/>
             </w:pPr>
             <w:r>
-              <w:t>66.7</w:t>
+              <w:t>42</w:t>
+            </w:r>
+          </w:p>
+        </w:tc>
+      </w:tr>
+      <w:tr>
+        <w:trPr>
+          <w:cnfStyle w:val="000000010000" w:firstRow="0" w:lastRow="0" w:firstColumn="0" w:lastColumn="0" w:oddVBand="0" w:evenVBand="0" w:oddHBand="0" w:evenHBand="1" w:firstRowFirstColumn="0" w:firstRowLastColumn="0" w:lastRowFirstColumn="0" w:lastRowLastColumn="0"/>
+        </w:trPr>
+        <w:tc>
+          <w:tcPr>
+            <w:cnfStyle w:val="001000000000" w:firstRow="0" w:lastRow="0" w:firstColumn="1" w:lastColumn="0" w:oddVBand="0" w:evenVBand="0" w:oddHBand="0" w:evenHBand="0" w:firstRowFirstColumn="0" w:firstRowLastColumn="0" w:lastRowFirstColumn="0" w:lastRowLastColumn="0"/>
+            <w:tcW w:w="1915" w:type="dxa"/>
+          </w:tcPr>
+          <w:p>
+            <w:r>
+              <w:t>Cumulative</w:t>
+            </w:r>
+            <w:bookmarkStart w:id="0" w:name="_GoBack"/>
+            <w:bookmarkEnd w:id="0"/>
+          </w:p>
+        </w:tc>
+        <w:tc>
+          <w:tcPr>
+            <w:tcW w:w="1915" w:type="dxa"/>
+          </w:tcPr>
+          <w:p>
+            <w:pPr>
+              <w:cnfStyle w:val="000000010000" w:firstRow="0" w:lastRow="0" w:firstColumn="0" w:lastColumn="0" w:oddVBand="0" w:evenVBand="0" w:oddHBand="0" w:evenHBand="1" w:firstRowFirstColumn="0" w:firstRowLastColumn="0" w:lastRowFirstColumn="0" w:lastRowLastColumn="0"/>
+            </w:pPr>
+          </w:p>
+        </w:tc>
+        <w:tc>
+          <w:tcPr>
+            <w:tcW w:w="1915" w:type="dxa"/>
+          </w:tcPr>
+          <w:p>
+            <w:pPr>
+              <w:cnfStyle w:val="000000010000" w:firstRow="0" w:lastRow="0" w:firstColumn="0" w:lastColumn="0" w:oddVBand="0" w:evenVBand="0" w:oddHBand="0" w:evenHBand="1" w:firstRowFirstColumn="0" w:firstRowLastColumn="0" w:lastRowFirstColumn="0" w:lastRowLastColumn="0"/>
+            </w:pPr>
+          </w:p>
+        </w:tc>
+        <w:tc>
+          <w:tcPr>
+            <w:tcW w:w="1915" w:type="dxa"/>
+          </w:tcPr>
+          <w:p>
+            <w:pPr>
+              <w:cnfStyle w:val="000000010000" w:firstRow="0" w:lastRow="0" w:firstColumn="0" w:lastColumn="0" w:oddVBand="0" w:evenVBand="0" w:oddHBand="0" w:evenHBand="1" w:firstRowFirstColumn="0" w:firstRowLastColumn="0" w:lastRowFirstColumn="0" w:lastRowLastColumn="0"/>
+            </w:pPr>
+          </w:p>
+        </w:tc>
+        <w:tc>
+          <w:tcPr>
+            <w:tcW w:w="1916" w:type="dxa"/>
+          </w:tcPr>
+          <w:p>
+            <w:pPr>
+              <w:keepNext/>
+              <w:cnfStyle w:val="000000010000" w:firstRow="0" w:lastRow="0" w:firstColumn="0" w:lastColumn="0" w:oddVBand="0" w:evenVBand="0" w:oddHBand="0" w:evenHBand="1" w:firstRowFirstColumn="0" w:firstRowLastColumn="0" w:lastRowFirstColumn="0" w:lastRowLastColumn="0"/>
+            </w:pPr>
+            <w:r>
+              <w:t>143</w:t>
             </w:r>
           </w:p>
         </w:tc>
@@ -4267,7 +4523,7 @@
           <w:rPr>
             <w:noProof/>
           </w:rPr>
-          <w:t>6</w:t>
+          <w:t>7</w:t>
         </w:r>
         <w:r>
           <w:rPr>
@@ -4777,6 +5033,119 @@
     </w:lvl>
   </w:abstractNum>
   <w:abstractNum w:abstractNumId="4">
+    <w:nsid w:val="521121FD"/>
+    <w:multiLevelType w:val="hybridMultilevel"/>
+    <w:tmpl w:val="3982B77A"/>
+    <w:lvl w:ilvl="0" w:tplc="04090001">
+      <w:start w:val="1"/>
+      <w:numFmt w:val="bullet"/>
+      <w:lvlText w:val=""/>
+      <w:lvlJc w:val="left"/>
+      <w:pPr>
+        <w:ind w:left="2160" w:hanging="360"/>
+      </w:pPr>
+      <w:rPr>
+        <w:rFonts w:ascii="Symbol" w:hAnsi="Symbol" w:hint="default"/>
+      </w:rPr>
+    </w:lvl>
+    <w:lvl w:ilvl="1" w:tplc="04090003" w:tentative="1">
+      <w:start w:val="1"/>
+      <w:numFmt w:val="bullet"/>
+      <w:lvlText w:val="o"/>
+      <w:lvlJc w:val="left"/>
+      <w:pPr>
+        <w:ind w:left="2880" w:hanging="360"/>
+      </w:pPr>
+      <w:rPr>
+        <w:rFonts w:ascii="Courier New" w:hAnsi="Courier New" w:cs="Courier New" w:hint="default"/>
+      </w:rPr>
+    </w:lvl>
+    <w:lvl w:ilvl="2" w:tplc="04090005" w:tentative="1">
+      <w:start w:val="1"/>
+      <w:numFmt w:val="bullet"/>
+      <w:lvlText w:val=""/>
+      <w:lvlJc w:val="left"/>
+      <w:pPr>
+        <w:ind w:left="3600" w:hanging="360"/>
+      </w:pPr>
+      <w:rPr>
+        <w:rFonts w:ascii="Wingdings" w:hAnsi="Wingdings" w:hint="default"/>
+      </w:rPr>
+    </w:lvl>
+    <w:lvl w:ilvl="3" w:tplc="04090001" w:tentative="1">
+      <w:start w:val="1"/>
+      <w:numFmt w:val="bullet"/>
+      <w:lvlText w:val=""/>
+      <w:lvlJc w:val="left"/>
+      <w:pPr>
+        <w:ind w:left="4320" w:hanging="360"/>
+      </w:pPr>
+      <w:rPr>
+        <w:rFonts w:ascii="Symbol" w:hAnsi="Symbol" w:hint="default"/>
+      </w:rPr>
+    </w:lvl>
+    <w:lvl w:ilvl="4" w:tplc="04090003" w:tentative="1">
+      <w:start w:val="1"/>
+      <w:numFmt w:val="bullet"/>
+      <w:lvlText w:val="o"/>
+      <w:lvlJc w:val="left"/>
+      <w:pPr>
+        <w:ind w:left="5040" w:hanging="360"/>
+      </w:pPr>
+      <w:rPr>
+        <w:rFonts w:ascii="Courier New" w:hAnsi="Courier New" w:cs="Courier New" w:hint="default"/>
+      </w:rPr>
+    </w:lvl>
+    <w:lvl w:ilvl="5" w:tplc="04090005" w:tentative="1">
+      <w:start w:val="1"/>
+      <w:numFmt w:val="bullet"/>
+      <w:lvlText w:val=""/>
+      <w:lvlJc w:val="left"/>
+      <w:pPr>
+        <w:ind w:left="5760" w:hanging="360"/>
+      </w:pPr>
+      <w:rPr>
+        <w:rFonts w:ascii="Wingdings" w:hAnsi="Wingdings" w:hint="default"/>
+      </w:rPr>
+    </w:lvl>
+    <w:lvl w:ilvl="6" w:tplc="04090001" w:tentative="1">
+      <w:start w:val="1"/>
+      <w:numFmt w:val="bullet"/>
+      <w:lvlText w:val=""/>
+      <w:lvlJc w:val="left"/>
+      <w:pPr>
+        <w:ind w:left="6480" w:hanging="360"/>
+      </w:pPr>
+      <w:rPr>
+        <w:rFonts w:ascii="Symbol" w:hAnsi="Symbol" w:hint="default"/>
+      </w:rPr>
+    </w:lvl>
+    <w:lvl w:ilvl="7" w:tplc="04090003" w:tentative="1">
+      <w:start w:val="1"/>
+      <w:numFmt w:val="bullet"/>
+      <w:lvlText w:val="o"/>
+      <w:lvlJc w:val="left"/>
+      <w:pPr>
+        <w:ind w:left="7200" w:hanging="360"/>
+      </w:pPr>
+      <w:rPr>
+        <w:rFonts w:ascii="Courier New" w:hAnsi="Courier New" w:cs="Courier New" w:hint="default"/>
+      </w:rPr>
+    </w:lvl>
+    <w:lvl w:ilvl="8" w:tplc="04090005" w:tentative="1">
+      <w:start w:val="1"/>
+      <w:numFmt w:val="bullet"/>
+      <w:lvlText w:val=""/>
+      <w:lvlJc w:val="left"/>
+      <w:pPr>
+        <w:ind w:left="7920" w:hanging="360"/>
+      </w:pPr>
+      <w:rPr>
+        <w:rFonts w:ascii="Wingdings" w:hAnsi="Wingdings" w:hint="default"/>
+      </w:rPr>
+    </w:lvl>
+  </w:abstractNum>
+  <w:abstractNum w:abstractNumId="5">
     <w:nsid w:val="73EA1C5B"/>
     <w:multiLevelType w:val="hybridMultilevel"/>
     <w:tmpl w:val="049639B6"/>
@@ -4878,6 +5247,9 @@
     <w:abstractNumId w:val="0"/>
   </w:num>
   <w:num w:numId="5">
+    <w:abstractNumId w:val="5"/>
+  </w:num>
+  <w:num w:numId="6">
     <w:abstractNumId w:val="4"/>
   </w:num>
 </w:numbering>

</xml_diff>